<commit_message>
updated meeting note for meeting time rescheduling
</commit_message>
<xml_diff>
--- a/docs/meetingnote2023.1.23.docx
+++ b/docs/meetingnote2023.1.23.docx
@@ -336,6 +336,28 @@
       </w:pPr>
       <w:r>
         <w:rPr>
+          <w:rFonts w:cs="Times New Roman (Body CS)"/>
+          <w:sz w:val="24"/>
+          <w:szCs w:val="24"/>
+        </w:rPr>
+        <w:t xml:space="preserve">Regular meeting time changed from 9 :00 to 2:00 pm due to time conflict with class. </w:t>
+      </w:r>
+    </w:p>
+    <w:p>
+      <w:pPr>
+        <w:pStyle w:val="ListParagraph"/>
+        <w:numPr>
+          <w:ilvl w:val="0"/>
+          <w:numId w:val="17"/>
+        </w:numPr>
+        <w:rPr>
+          <w:rFonts w:cs="Times New Roman (Body CS)"/>
+          <w:sz w:val="24"/>
+          <w:szCs w:val="24"/>
+        </w:rPr>
+      </w:pPr>
+      <w:r>
+        <w:rPr>
           <w:sz w:val="24"/>
           <w:szCs w:val="24"/>
         </w:rPr>
@@ -536,6 +558,7 @@
       </w:pPr>
       <w:r>
         <w:rPr>
+          <w:noProof/>
           <w:sz w:val="24"/>
           <w:szCs w:val="24"/>
         </w:rPr>
@@ -628,6 +651,7 @@
       </w:pPr>
       <w:r>
         <w:rPr>
+          <w:noProof/>
           <w:sz w:val="24"/>
           <w:szCs w:val="24"/>
         </w:rPr>

</xml_diff>